<commit_message>
Added two more entries to Happy Songs List
</commit_message>
<xml_diff>
--- a/Happy Songs.docx
+++ b/Happy Songs.docx
@@ -36,15 +36,7 @@
         </w:numPr>
       </w:pPr>
       <w:r>
-        <w:t xml:space="preserve">La </w:t>
-      </w:r>
-      <w:proofErr w:type="spellStart"/>
-      <w:r>
-        <w:t>La</w:t>
-      </w:r>
-      <w:proofErr w:type="spellEnd"/>
-      <w:r>
-        <w:t xml:space="preserve"> Land Soundtrack</w:t>
+        <w:t>La La Land Soundtrack</w:t>
       </w:r>
     </w:p>
     <w:p>
@@ -81,6 +73,30 @@
       </w:pPr>
       <w:r>
         <w:t>Hayley Kiyoko Album</w:t>
+      </w:r>
+    </w:p>
+    <w:p>
+      <w:pPr>
+        <w:pStyle w:val="ListParagraph"/>
+        <w:numPr>
+          <w:ilvl w:val="0"/>
+          <w:numId w:val="2"/>
+        </w:numPr>
+      </w:pPr>
+      <w:r>
+        <w:t>Happy – Pharrell Williams</w:t>
+      </w:r>
+    </w:p>
+    <w:p>
+      <w:pPr>
+        <w:pStyle w:val="ListParagraph"/>
+        <w:numPr>
+          <w:ilvl w:val="0"/>
+          <w:numId w:val="2"/>
+        </w:numPr>
+      </w:pPr>
+      <w:r>
+        <w:t>Lady is a Tramp – Ella Fitzgerald</w:t>
       </w:r>
       <w:bookmarkStart w:id="0" w:name="_GoBack"/>
       <w:bookmarkEnd w:id="0"/>

</xml_diff>